<commit_message>
Final changes for testing and report
</commit_message>
<xml_diff>
--- a/GaussianProcesses/GaussianProcessesReport.docx
+++ b/GaussianProcesses/GaussianProcessesReport.docx
@@ -334,27 +334,14 @@
       <w:r>
         <w:t xml:space="preserve">Figure </w:t>
       </w:r>
-      <w:r>
-        <w:fldChar w:fldCharType="begin"/>
-      </w:r>
-      <w:r>
-        <w:instrText xml:space="preserve"> SEQ Figure \* ARABIC </w:instrText>
-      </w:r>
-      <w:r>
-        <w:fldChar w:fldCharType="separate"/>
-      </w:r>
-      <w:r>
-        <w:rPr>
-          <w:noProof/>
-        </w:rPr>
-        <w:t>1</w:t>
-      </w:r>
-      <w:r>
-        <w:rPr>
-          <w:noProof/>
-        </w:rPr>
-        <w:fldChar w:fldCharType="end"/>
-      </w:r>
+      <w:fldSimple w:instr=" SEQ Figure \* ARABIC ">
+        <w:r>
+          <w:rPr>
+            <w:noProof/>
+          </w:rPr>
+          <w:t>1</w:t>
+        </w:r>
+      </w:fldSimple>
       <w:r>
         <w:t>: Target trajectory for the individuals to follow</w:t>
       </w:r>
@@ -473,14 +460,24 @@
       <w:r>
         <w:t xml:space="preserve">Figure </w:t>
       </w:r>
-      <w:fldSimple w:instr=" SEQ Figure \* ARABIC ">
-        <w:r>
-          <w:rPr>
-            <w:noProof/>
-          </w:rPr>
-          <w:t>2</w:t>
-        </w:r>
-      </w:fldSimple>
+      <w:r>
+        <w:fldChar w:fldCharType="begin"/>
+      </w:r>
+      <w:r>
+        <w:instrText>SEQ Figure \* ARABIC</w:instrText>
+      </w:r>
+      <w:r>
+        <w:fldChar w:fldCharType="separate"/>
+      </w:r>
+      <w:r>
+        <w:rPr>
+          <w:noProof/>
+        </w:rPr>
+        <w:t>2</w:t>
+      </w:r>
+      <w:r>
+        <w:fldChar w:fldCharType="end"/>
+      </w:r>
       <w:r>
         <w:t>: Average trajectory of the first individual</w:t>
       </w:r>
@@ -3199,25 +3196,7 @@
           <w:sz w:val="24"/>
           <w:szCs w:val="24"/>
         </w:rPr>
-        <w:t xml:space="preserve">and </w:t>
-      </w:r>
-      <w:proofErr w:type="gramStart"/>
-      <w:r>
-        <w:rPr>
-          <w:rFonts w:ascii="Times New Roman" w:eastAsiaTheme="minorEastAsia" w:hAnsi="Times New Roman" w:cs="Times New Roman"/>
-          <w:sz w:val="24"/>
-          <w:szCs w:val="24"/>
-        </w:rPr>
-        <w:t>additionally</w:t>
-      </w:r>
-      <w:proofErr w:type="gramEnd"/>
-      <w:r>
-        <w:rPr>
-          <w:rFonts w:ascii="Times New Roman" w:eastAsiaTheme="minorEastAsia" w:hAnsi="Times New Roman" w:cs="Times New Roman"/>
-          <w:sz w:val="24"/>
-          <w:szCs w:val="24"/>
-        </w:rPr>
-        <w:t xml:space="preserve"> </w:t>
+        <w:t xml:space="preserve">and additionally </w:t>
       </w:r>
       <m:oMath>
         <m:sSub>
@@ -3752,9 +3731,9 @@
               </wp:anchor>
             </w:drawing>
           </mc:Choice>
-          <mc:Fallback>
-            <w:pict>
-              <v:rect w14:anchorId="258EB669" id="Rectangle 1" o:spid="_x0000_s1026" style="position:absolute;margin-left:91.5pt;margin-top:33.15pt;width:283.8pt;height:27.6pt;z-index:251659264;visibility:visible;mso-wrap-style:square;mso-wrap-distance-left:9pt;mso-wrap-distance-top:0;mso-wrap-distance-right:9pt;mso-wrap-distance-bottom:0;mso-position-horizontal:absolute;mso-position-horizontal-relative:margin;mso-position-vertical:absolute;mso-position-vertical-relative:text;v-text-anchor:middle" o:gfxdata="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" filled="f" strokecolor="black [3213]" strokeweight="1pt">
+          <mc:Fallback xmlns:ask="http://schemas.microsoft.com/office/drawing/2018/sketchyshapes" xmlns:a14="http://schemas.microsoft.com/office/drawing/2010/main" xmlns:pic="http://schemas.openxmlformats.org/drawingml/2006/picture" xmlns:a="http://schemas.openxmlformats.org/drawingml/2006/main">
+            <w:pict w14:anchorId="26640298">
+              <v:rect id="Rectangle 1" style="position:absolute;margin-left:91.5pt;margin-top:33.15pt;width:283.8pt;height:27.6pt;z-index:251659264;visibility:visible;mso-wrap-style:square;mso-wrap-distance-left:9pt;mso-wrap-distance-top:0;mso-wrap-distance-right:9pt;mso-wrap-distance-bottom:0;mso-position-horizontal:absolute;mso-position-horizontal-relative:margin;mso-position-vertical:absolute;mso-position-vertical-relative:text;v-text-anchor:middle" o:spid="_x0000_s1026" filled="f" strokecolor="black [3213]" strokeweight="1pt" w14:anchorId="258EB669" o:gfxdata="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">
                 <w10:wrap anchorx="margin"/>
               </v:rect>
             </w:pict>
@@ -5189,27 +5168,7 @@
           <w:sz w:val="24"/>
           <w:szCs w:val="24"/>
         </w:rPr>
-        <w:t xml:space="preserve">This maximization problem was solved with the use of the </w:t>
-      </w:r>
-      <w:proofErr w:type="spellStart"/>
-      <w:proofErr w:type="gramStart"/>
-      <w:r>
-        <w:rPr>
-          <w:rFonts w:ascii="Times New Roman" w:eastAsiaTheme="minorEastAsia" w:hAnsi="Times New Roman" w:cs="Times New Roman"/>
-          <w:sz w:val="24"/>
-          <w:szCs w:val="24"/>
-        </w:rPr>
-        <w:t>scipy.optimize</w:t>
-      </w:r>
-      <w:proofErr w:type="spellEnd"/>
-      <w:proofErr w:type="gramEnd"/>
-      <w:r>
-        <w:rPr>
-          <w:rFonts w:ascii="Times New Roman" w:eastAsiaTheme="minorEastAsia" w:hAnsi="Times New Roman" w:cs="Times New Roman"/>
-          <w:sz w:val="24"/>
-          <w:szCs w:val="24"/>
-        </w:rPr>
-        <w:t xml:space="preserve"> library function minimize, which uses the </w:t>
+        <w:t xml:space="preserve">This maximization problem was solved with the use of the scipy.optimize library function minimize, which uses the </w:t>
       </w:r>
       <w:r>
         <w:rPr>
@@ -5273,7 +5232,18 @@
                       <w:sz w:val="24"/>
                       <w:szCs w:val="24"/>
                     </w:rPr>
-                    <m:t>max</m:t>
+                    <m:t>m</m:t>
+                  </m:r>
+                  <m:r>
+                    <m:rPr>
+                      <m:sty m:val="p"/>
+                    </m:rPr>
+                    <w:rPr>
+                      <w:rFonts w:ascii="Cambria Math" w:hAnsi="Cambria Math" w:cs="Times New Roman"/>
+                      <w:sz w:val="24"/>
+                      <w:szCs w:val="24"/>
+                    </w:rPr>
+                    <m:t>in</m:t>
                   </m:r>
                   <m:ctrlPr>
                     <w:rPr>
@@ -5409,6 +5379,33 @@
                       <w:szCs w:val="24"/>
                     </w:rPr>
                     <m:t>K</m:t>
+                  </m:r>
+                  <m:r>
+                    <w:rPr>
+                      <w:rFonts w:ascii="Cambria Math" w:hAnsi="Cambria Math" w:cs="Times New Roman"/>
+                      <w:sz w:val="24"/>
+                      <w:szCs w:val="24"/>
+                    </w:rPr>
+                    <m:t>(</m:t>
+                  </m:r>
+                  <m:r>
+                    <m:rPr>
+                      <m:sty m:val="bi"/>
+                    </m:rPr>
+                    <w:rPr>
+                      <w:rFonts w:ascii="Cambria Math" w:hAnsi="Cambria Math" w:cs="Times New Roman"/>
+                      <w:sz w:val="24"/>
+                      <w:szCs w:val="24"/>
+                    </w:rPr>
+                    <m:t>θ</m:t>
+                  </m:r>
+                  <m:r>
+                    <w:rPr>
+                      <w:rFonts w:ascii="Cambria Math" w:hAnsi="Cambria Math" w:cs="Times New Roman"/>
+                      <w:sz w:val="24"/>
+                      <w:szCs w:val="24"/>
+                    </w:rPr>
+                    <m:t>)</m:t>
                   </m:r>
                   <m:r>
                     <m:rPr>
@@ -5508,6 +5505,33 @@
                             </w:rPr>
                             <m:t>K</m:t>
                           </m:r>
+                          <m:r>
+                            <w:rPr>
+                              <w:rFonts w:ascii="Cambria Math" w:hAnsi="Cambria Math" w:cs="Times New Roman"/>
+                              <w:sz w:val="24"/>
+                              <w:szCs w:val="24"/>
+                            </w:rPr>
+                            <m:t>(</m:t>
+                          </m:r>
+                          <m:r>
+                            <m:rPr>
+                              <m:sty m:val="bi"/>
+                            </m:rPr>
+                            <w:rPr>
+                              <w:rFonts w:ascii="Cambria Math" w:hAnsi="Cambria Math" w:cs="Times New Roman"/>
+                              <w:sz w:val="24"/>
+                              <w:szCs w:val="24"/>
+                            </w:rPr>
+                            <m:t>θ</m:t>
+                          </m:r>
+                          <m:r>
+                            <w:rPr>
+                              <w:rFonts w:ascii="Cambria Math" w:hAnsi="Cambria Math" w:cs="Times New Roman"/>
+                              <w:sz w:val="24"/>
+                              <w:szCs w:val="24"/>
+                            </w:rPr>
+                            <m:t>)</m:t>
+                          </m:r>
                         </m:e>
                       </m:d>
                     </m:e>
@@ -5605,16 +5629,416 @@
           <w:szCs w:val="24"/>
         </w:rPr>
       </w:pPr>
+      <w:r>
+        <w:rPr>
+          <w:rFonts w:ascii="Times New Roman" w:eastAsiaTheme="minorEastAsia" w:hAnsi="Times New Roman" w:cs="Times New Roman"/>
+          <w:sz w:val="24"/>
+          <w:szCs w:val="24"/>
+        </w:rPr>
+        <w:t>We will be looking at two different methods of fitting this data with a Gaussian regression. The first method assumes that the entire data can be appropriately fitted with a single set of hyperparameters. As such, the entire dataset of 1030 points will be fitted as one in a single calculation.</w:t>
+      </w:r>
+      <w:r>
+        <w:rPr>
+          <w:rFonts w:ascii="Times New Roman" w:eastAsiaTheme="minorEastAsia" w:hAnsi="Times New Roman" w:cs="Times New Roman"/>
+          <w:sz w:val="24"/>
+          <w:szCs w:val="24"/>
+        </w:rPr>
+        <w:t xml:space="preserve"> For testing purposes, only the mean x-direction trajectory of the first participant is used. In the following section, blue represents the </w:t>
+      </w:r>
+      <w:r>
+        <w:rPr>
+          <w:rFonts w:ascii="Times New Roman" w:eastAsiaTheme="minorEastAsia" w:hAnsi="Times New Roman" w:cs="Times New Roman"/>
+          <w:sz w:val="24"/>
+          <w:szCs w:val="24"/>
+        </w:rPr>
+        <w:t>original trajectory, and orange represents the Gaussian regression curve.</w:t>
+      </w:r>
     </w:p>
     <w:p>
       <w:pPr>
-        <w:rPr>
-          <w:rFonts w:ascii="Times New Roman" w:hAnsi="Times New Roman" w:cs="Times New Roman"/>
-          <w:sz w:val="24"/>
-          <w:szCs w:val="24"/>
-          <w:u w:val="single"/>
+        <w:jc w:val="center"/>
+        <w:rPr>
+          <w:rFonts w:ascii="Times New Roman" w:eastAsiaTheme="minorEastAsia" w:hAnsi="Times New Roman" w:cs="Times New Roman"/>
+          <w:sz w:val="24"/>
+          <w:szCs w:val="24"/>
         </w:rPr>
       </w:pPr>
+      <w:r>
+        <w:rPr>
+          <w:noProof/>
+        </w:rPr>
+        <w:drawing>
+          <wp:inline distT="0" distB="0" distL="0" distR="0" wp14:anchorId="69C2A226" wp14:editId="2AB1B3CF">
+            <wp:extent cx="4552950" cy="2293620"/>
+            <wp:effectExtent l="9525" t="9525" r="9525" b="9525"/>
+            <wp:docPr id="387006823" name="Picture 387006823"/>
+            <wp:cNvGraphicFramePr>
+              <a:graphicFrameLocks xmlns:a="http://schemas.openxmlformats.org/drawingml/2006/main" noChangeAspect="1"/>
+            </wp:cNvGraphicFramePr>
+            <a:graphic xmlns:a="http://schemas.openxmlformats.org/drawingml/2006/main">
+              <a:graphicData uri="http://schemas.openxmlformats.org/drawingml/2006/picture">
+                <pic:pic xmlns:pic="http://schemas.openxmlformats.org/drawingml/2006/picture">
+                  <pic:nvPicPr>
+                    <pic:cNvPr id="0" name=""/>
+                    <pic:cNvPicPr/>
+                  </pic:nvPicPr>
+                  <pic:blipFill>
+                    <a:blip r:embed="rId6" cstate="print">
+                      <a:extLst>
+                        <a:ext uri="{28A0092B-C50C-407E-A947-70E740481C1C}">
+                          <a14:useLocalDpi xmlns:a14="http://schemas.microsoft.com/office/drawing/2010/main" val="0"/>
+                        </a:ext>
+                      </a:extLst>
+                    </a:blip>
+                    <a:srcRect l="9375" t="7456" r="7500" b="4385"/>
+                    <a:stretch>
+                      <a:fillRect/>
+                    </a:stretch>
+                  </pic:blipFill>
+                  <pic:spPr>
+                    <a:xfrm>
+                      <a:off x="0" y="0"/>
+                      <a:ext cx="4552950" cy="2293620"/>
+                    </a:xfrm>
+                    <a:prstGeom prst="rect">
+                      <a:avLst/>
+                    </a:prstGeom>
+                    <a:ln w="9525">
+                      <a:solidFill>
+                        <a:schemeClr val="tx1"/>
+                      </a:solidFill>
+                      <a:prstDash val="solid"/>
+                    </a:ln>
+                  </pic:spPr>
+                </pic:pic>
+              </a:graphicData>
+            </a:graphic>
+          </wp:inline>
+        </w:drawing>
+      </w:r>
+    </w:p>
+    <w:p>
+      <w:pPr>
+        <w:rPr>
+          <w:rFonts w:ascii="Times New Roman" w:eastAsiaTheme="minorEastAsia" w:hAnsi="Times New Roman" w:cs="Times New Roman"/>
+          <w:sz w:val="24"/>
+          <w:szCs w:val="24"/>
+        </w:rPr>
+      </w:pPr>
+      <w:r>
+        <w:rPr>
+          <w:rFonts w:ascii="Times New Roman" w:eastAsiaTheme="minorEastAsia" w:hAnsi="Times New Roman" w:cs="Times New Roman"/>
+          <w:sz w:val="24"/>
+          <w:szCs w:val="24"/>
+        </w:rPr>
+        <w:t>We can see that the resulting fit is fairly good</w:t>
+      </w:r>
+      <w:r>
+        <w:rPr>
+          <w:rFonts w:ascii="Times New Roman" w:eastAsiaTheme="minorEastAsia" w:hAnsi="Times New Roman" w:cs="Times New Roman"/>
+          <w:sz w:val="24"/>
+          <w:szCs w:val="24"/>
+        </w:rPr>
+        <w:t xml:space="preserve">, but it does not lie quite as close to the curve as we would like. Additionally, the uncertainty of the regression is so high that it is not visible on the plot, and generally lies at around the </w:t>
+      </w:r>
+      <m:oMath>
+        <m:r>
+          <w:rPr>
+            <w:rFonts w:ascii="Cambria Math" w:eastAsiaTheme="minorEastAsia" w:hAnsi="Cambria Math" w:cs="Times New Roman"/>
+            <w:sz w:val="24"/>
+            <w:szCs w:val="24"/>
+          </w:rPr>
+          <m:t>±20</m:t>
+        </m:r>
+      </m:oMath>
+      <w:r>
+        <w:rPr>
+          <w:rFonts w:ascii="Times New Roman" w:eastAsiaTheme="minorEastAsia" w:hAnsi="Times New Roman" w:cs="Times New Roman"/>
+          <w:sz w:val="24"/>
+          <w:szCs w:val="24"/>
+        </w:rPr>
+        <w:t xml:space="preserve"> mark.</w:t>
+      </w:r>
+    </w:p>
+    <w:p>
+      <w:pPr>
+        <w:rPr>
+          <w:rFonts w:ascii="Times New Roman" w:eastAsiaTheme="minorEastAsia" w:hAnsi="Times New Roman" w:cs="Times New Roman"/>
+          <w:sz w:val="24"/>
+          <w:szCs w:val="24"/>
+        </w:rPr>
+      </w:pPr>
+      <w:r>
+        <w:rPr>
+          <w:rFonts w:ascii="Times New Roman" w:eastAsiaTheme="minorEastAsia" w:hAnsi="Times New Roman" w:cs="Times New Roman"/>
+          <w:sz w:val="24"/>
+          <w:szCs w:val="24"/>
+        </w:rPr>
+        <w:t xml:space="preserve">The other method is the sliding window method. In this method, the reality that a single set of hyperparameters may not work on all the data universally is addressed. Instead, the data is fitted according to a moving window such that only the first n points are fitted, followed by the n+x points, where n is the size of the window, and x is the movement in the window after each calculation. This allows the hyperparameters to be locally optimal, while still fitting the entire dataset. </w:t>
+      </w:r>
+    </w:p>
+    <w:p>
+      <w:pPr>
+        <w:rPr>
+          <w:rFonts w:ascii="Times New Roman" w:eastAsiaTheme="minorEastAsia" w:hAnsi="Times New Roman" w:cs="Times New Roman"/>
+          <w:sz w:val="24"/>
+          <w:szCs w:val="24"/>
+        </w:rPr>
+      </w:pPr>
+      <w:r>
+        <w:rPr>
+          <w:rFonts w:ascii="Times New Roman" w:eastAsiaTheme="minorEastAsia" w:hAnsi="Times New Roman" w:cs="Times New Roman"/>
+          <w:sz w:val="24"/>
+          <w:szCs w:val="24"/>
+        </w:rPr>
+        <w:t xml:space="preserve">In this case we can see that the estimate is much improved. The error between the </w:t>
+      </w:r>
+      <w:r>
+        <w:rPr>
+          <w:rFonts w:ascii="Times New Roman" w:eastAsiaTheme="minorEastAsia" w:hAnsi="Times New Roman" w:cs="Times New Roman"/>
+          <w:sz w:val="24"/>
+          <w:szCs w:val="24"/>
+        </w:rPr>
+        <w:t>real data and the estimated data is significantly reduced, and the uncertainty, while still large, is much more reasonable.</w:t>
+      </w:r>
+      <w:r>
+        <w:rPr>
+          <w:rFonts w:ascii="Times New Roman" w:eastAsiaTheme="minorEastAsia" w:hAnsi="Times New Roman" w:cs="Times New Roman"/>
+          <w:sz w:val="24"/>
+          <w:szCs w:val="24"/>
+        </w:rPr>
+        <w:t xml:space="preserve"> There are some noticeable “artifacts” in the both the mean and uncertainty estimates. These are caused by discontinuities between the different window hyperparameters meeting. This could be fixed with a little more work by solving the hyperparameter learning algorithm as a boundary value problem instead of a simple optimization problem</w:t>
+      </w:r>
+      <w:r>
+        <w:rPr>
+          <w:rFonts w:ascii="Times New Roman" w:eastAsiaTheme="minorEastAsia" w:hAnsi="Times New Roman" w:cs="Times New Roman"/>
+          <w:sz w:val="24"/>
+          <w:szCs w:val="24"/>
+        </w:rPr>
+        <w:t>, but for the sake of this assignment they have been left as they are.</w:t>
+      </w:r>
+    </w:p>
+    <w:p>
+      <w:pPr>
+        <w:jc w:val="center"/>
+        <w:rPr>
+          <w:rFonts w:ascii="Times New Roman" w:eastAsiaTheme="minorEastAsia" w:hAnsi="Times New Roman" w:cs="Times New Roman"/>
+          <w:sz w:val="24"/>
+          <w:szCs w:val="24"/>
+        </w:rPr>
+      </w:pPr>
+      <w:r>
+        <w:rPr>
+          <w:rFonts w:ascii="Times New Roman" w:eastAsiaTheme="minorEastAsia" w:hAnsi="Times New Roman" w:cs="Times New Roman"/>
+          <w:noProof/>
+          <w:sz w:val="24"/>
+          <w:szCs w:val="24"/>
+        </w:rPr>
+        <w:lastRenderedPageBreak/>
+        <w:drawing>
+          <wp:inline distT="0" distB="0" distL="0" distR="0" wp14:anchorId="2B5E7E3C" wp14:editId="6147CB83">
+            <wp:extent cx="5246370" cy="3024277"/>
+            <wp:effectExtent l="19050" t="19050" r="11430" b="24130"/>
+            <wp:docPr id="4" name="Picture 4"/>
+            <wp:cNvGraphicFramePr>
+              <a:graphicFrameLocks xmlns:a="http://schemas.openxmlformats.org/drawingml/2006/main" noChangeAspect="1"/>
+            </wp:cNvGraphicFramePr>
+            <a:graphic xmlns:a="http://schemas.openxmlformats.org/drawingml/2006/main">
+              <a:graphicData uri="http://schemas.openxmlformats.org/drawingml/2006/picture">
+                <pic:pic xmlns:pic="http://schemas.openxmlformats.org/drawingml/2006/picture">
+                  <pic:nvPicPr>
+                    <pic:cNvPr id="4" name="Picture 4"/>
+                    <pic:cNvPicPr/>
+                  </pic:nvPicPr>
+                  <pic:blipFill rotWithShape="1">
+                    <a:blip r:embed="rId7">
+                      <a:extLst>
+                        <a:ext uri="{28A0092B-C50C-407E-A947-70E740481C1C}">
+                          <a14:useLocalDpi xmlns:a14="http://schemas.microsoft.com/office/drawing/2010/main" val="0"/>
+                        </a:ext>
+                      </a:extLst>
+                    </a:blip>
+                    <a:srcRect l="9411" t="8902" r="9312" b="5114"/>
+                    <a:stretch/>
+                  </pic:blipFill>
+                  <pic:spPr bwMode="auto">
+                    <a:xfrm>
+                      <a:off x="0" y="0"/>
+                      <a:ext cx="5251736" cy="3027370"/>
+                    </a:xfrm>
+                    <a:prstGeom prst="rect">
+                      <a:avLst/>
+                    </a:prstGeom>
+                    <a:ln w="9525" cap="flat" cmpd="sng" algn="ctr">
+                      <a:solidFill>
+                        <a:sysClr val="windowText" lastClr="000000"/>
+                      </a:solidFill>
+                      <a:prstDash val="solid"/>
+                      <a:round/>
+                      <a:headEnd type="none" w="med" len="med"/>
+                      <a:tailEnd type="none" w="med" len="med"/>
+                      <a:extLst>
+                        <a:ext uri="{C807C97D-BFC1-408E-A445-0C87EB9F89A2}">
+                          <ask:lineSketchStyleProps xmlns:ask="http://schemas.microsoft.com/office/drawing/2018/sketchyshapes" sd="0">
+                            <a:custGeom>
+                              <a:avLst/>
+                              <a:gdLst/>
+                              <a:ahLst/>
+                              <a:cxnLst/>
+                              <a:rect l="0" t="0" r="0" b="0"/>
+                              <a:pathLst/>
+                            </a:custGeom>
+                            <ask:type/>
+                          </ask:lineSketchStyleProps>
+                        </a:ext>
+                      </a:extLst>
+                    </a:ln>
+                    <a:extLst>
+                      <a:ext uri="{53640926-AAD7-44D8-BBD7-CCE9431645EC}">
+                        <a14:shadowObscured xmlns:a14="http://schemas.microsoft.com/office/drawing/2010/main"/>
+                      </a:ext>
+                    </a:extLst>
+                  </pic:spPr>
+                </pic:pic>
+              </a:graphicData>
+            </a:graphic>
+          </wp:inline>
+        </w:drawing>
+      </w:r>
+    </w:p>
+    <w:p>
+      <w:pPr>
+        <w:rPr>
+          <w:rFonts w:ascii="Times New Roman" w:eastAsiaTheme="minorEastAsia" w:hAnsi="Times New Roman" w:cs="Times New Roman"/>
+          <w:sz w:val="24"/>
+          <w:szCs w:val="24"/>
+        </w:rPr>
+      </w:pPr>
+      <w:r>
+        <w:rPr>
+          <w:rFonts w:ascii="Times New Roman" w:eastAsiaTheme="minorEastAsia" w:hAnsi="Times New Roman" w:cs="Times New Roman"/>
+          <w:sz w:val="24"/>
+          <w:szCs w:val="24"/>
+        </w:rPr>
+        <w:t>Of interest to us is the way in which the hyperparameters varied throughout the regression process.</w:t>
+      </w:r>
+      <w:r>
+        <w:rPr>
+          <w:rFonts w:ascii="Times New Roman" w:eastAsiaTheme="minorEastAsia" w:hAnsi="Times New Roman" w:cs="Times New Roman"/>
+          <w:sz w:val="24"/>
+          <w:szCs w:val="24"/>
+        </w:rPr>
+        <w:t xml:space="preserve"> The algorithm only resolved the hyperparameter optimization if the negative log likelihood increased from one window to the next.</w:t>
+      </w:r>
+    </w:p>
+    <w:p>
+      <w:pPr>
+        <w:jc w:val="center"/>
+        <w:rPr>
+          <w:rFonts w:ascii="Times New Roman" w:eastAsiaTheme="minorEastAsia" w:hAnsi="Times New Roman" w:cs="Times New Roman"/>
+          <w:sz w:val="24"/>
+          <w:szCs w:val="24"/>
+        </w:rPr>
+      </w:pPr>
+      <w:r>
+        <w:rPr>
+          <w:rFonts w:ascii="Times New Roman" w:eastAsiaTheme="minorEastAsia" w:hAnsi="Times New Roman" w:cs="Times New Roman"/>
+          <w:noProof/>
+          <w:sz w:val="24"/>
+          <w:szCs w:val="24"/>
+        </w:rPr>
+        <w:drawing>
+          <wp:inline distT="0" distB="0" distL="0" distR="0" wp14:anchorId="1B467FA9" wp14:editId="66D78125">
+            <wp:extent cx="5287654" cy="3078991"/>
+            <wp:effectExtent l="19050" t="19050" r="27305" b="26670"/>
+            <wp:docPr id="5" name="Picture 5" descr="A picture containing chart&#10;&#10;Description automatically generated"/>
+            <wp:cNvGraphicFramePr>
+              <a:graphicFrameLocks xmlns:a="http://schemas.openxmlformats.org/drawingml/2006/main" noChangeAspect="1"/>
+            </wp:cNvGraphicFramePr>
+            <a:graphic xmlns:a="http://schemas.openxmlformats.org/drawingml/2006/main">
+              <a:graphicData uri="http://schemas.openxmlformats.org/drawingml/2006/picture">
+                <pic:pic xmlns:pic="http://schemas.openxmlformats.org/drawingml/2006/picture">
+                  <pic:nvPicPr>
+                    <pic:cNvPr id="5" name="Picture 5" descr="A picture containing chart&#10;&#10;Description automatically generated"/>
+                    <pic:cNvPicPr/>
+                  </pic:nvPicPr>
+                  <pic:blipFill rotWithShape="1">
+                    <a:blip r:embed="rId8">
+                      <a:extLst>
+                        <a:ext uri="{28A0092B-C50C-407E-A947-70E740481C1C}">
+                          <a14:useLocalDpi xmlns:a14="http://schemas.microsoft.com/office/drawing/2010/main" val="0"/>
+                        </a:ext>
+                      </a:extLst>
+                    </a:blip>
+                    <a:srcRect l="9488" t="7529" r="7949" b="4236"/>
+                    <a:stretch/>
+                  </pic:blipFill>
+                  <pic:spPr bwMode="auto">
+                    <a:xfrm>
+                      <a:off x="0" y="0"/>
+                      <a:ext cx="5299978" cy="3086167"/>
+                    </a:xfrm>
+                    <a:prstGeom prst="rect">
+                      <a:avLst/>
+                    </a:prstGeom>
+                    <a:ln>
+                      <a:solidFill>
+                        <a:schemeClr val="tx1"/>
+                      </a:solidFill>
+                    </a:ln>
+                    <a:extLst>
+                      <a:ext uri="{53640926-AAD7-44D8-BBD7-CCE9431645EC}">
+                        <a14:shadowObscured xmlns:a14="http://schemas.microsoft.com/office/drawing/2010/main"/>
+                      </a:ext>
+                    </a:extLst>
+                  </pic:spPr>
+                </pic:pic>
+              </a:graphicData>
+            </a:graphic>
+          </wp:inline>
+        </w:drawing>
+      </w:r>
+    </w:p>
+    <w:p>
+      <w:pPr>
+        <w:rPr>
+          <w:rFonts w:ascii="Times New Roman" w:eastAsiaTheme="minorEastAsia" w:hAnsi="Times New Roman" w:cs="Times New Roman"/>
+          <w:sz w:val="24"/>
+          <w:szCs w:val="24"/>
+        </w:rPr>
+      </w:pPr>
+      <w:r>
+        <w:rPr>
+          <w:rFonts w:ascii="Times New Roman" w:eastAsiaTheme="minorEastAsia" w:hAnsi="Times New Roman" w:cs="Times New Roman"/>
+          <w:sz w:val="24"/>
+          <w:szCs w:val="24"/>
+        </w:rPr>
+        <w:t xml:space="preserve">We can see that for the first part of the problem, where variability was high, the </w:t>
+      </w:r>
+      <w:r>
+        <w:rPr>
+          <w:rFonts w:ascii="Times New Roman" w:eastAsiaTheme="minorEastAsia" w:hAnsi="Times New Roman" w:cs="Times New Roman"/>
+          <w:sz w:val="24"/>
+          <w:szCs w:val="24"/>
+        </w:rPr>
+        <w:t>Gaussian model retained a fairly low length parameter to account for rapid movement between successive points. However, later in the trajectory, where the curve regressed to a flat line, the optimal length parameter was much high</w:t>
+      </w:r>
+      <w:r>
+        <w:rPr>
+          <w:rFonts w:ascii="Times New Roman" w:eastAsiaTheme="minorEastAsia" w:hAnsi="Times New Roman" w:cs="Times New Roman"/>
+          <w:sz w:val="24"/>
+          <w:szCs w:val="24"/>
+        </w:rPr>
+        <w:t>er</w:t>
+      </w:r>
+      <w:r>
+        <w:rPr>
+          <w:rFonts w:ascii="Times New Roman" w:eastAsiaTheme="minorEastAsia" w:hAnsi="Times New Roman" w:cs="Times New Roman"/>
+          <w:sz w:val="24"/>
+          <w:szCs w:val="24"/>
+        </w:rPr>
+        <w:t xml:space="preserve"> to account for the fact the further and further points were correlated with the current estimate.</w:t>
+      </w:r>
     </w:p>
     <w:sectPr>
       <w:pgSz w:w="12240" w:h="15840"/>

</xml_diff>